<commit_message>
Graphic design is my passsion
https://encrypted-tbn0.gstatic.com/images?q=tbn%3AANd9GcS22tQekcUAi2Gz3auazU7g8ZxvRZyLJO-YAB-OgwdbIYclCtBh
</commit_message>
<xml_diff>
--- a/Reports/Report.docx
+++ b/Reports/Report.docx
@@ -2462,17 +2462,7 @@
     <w:p>
       <w:pPr>
         <w:spacing w:after="0" w:line="240" w:lineRule="auto"/>
-        <w:sectPr>
-          <w:headerReference w:type="default" r:id="rId23"/>
-          <w:type w:val="continuous"/>
-          <w:pgSz w:w="11906" w:h="16838"/>
-          <w:pgMar w:top="2027" w:right="991" w:bottom="1440" w:left="1134" w:header="709" w:footer="454" w:gutter="0"/>
-          <w:cols w:space="708"/>
-          <w:docGrid w:linePitch="360"/>
-        </w:sectPr>
-      </w:pPr>
-      <w:bookmarkStart w:id="3" w:name="_GoBack"/>
-      <w:bookmarkEnd w:id="3"/>
+      </w:pPr>
       <w:r>
         <w:rPr>
           <w:noProof/>
@@ -2494,7 +2484,7 @@
                     <pic:cNvPicPr/>
                   </pic:nvPicPr>
                   <pic:blipFill>
-                    <a:blip r:embed="rId24"/>
+                    <a:blip r:embed="rId23"/>
                     <a:stretch>
                       <a:fillRect/>
                     </a:stretch>
@@ -2513,6 +2503,41 @@
             </a:graphic>
           </wp:inline>
         </w:drawing>
+      </w:r>
+    </w:p>
+    <w:p/>
+    <w:p/>
+    <w:p/>
+    <w:p/>
+    <w:p>
+      <w:pPr>
+        <w:tabs>
+          <w:tab w:val="left" w:pos="2940"/>
+        </w:tabs>
+      </w:pPr>
+      <w:r>
+        <w:tab/>
+        <w:t>Messing with hashing</w:t>
+      </w:r>
+      <w:bookmarkStart w:id="3" w:name="_GoBack"/>
+      <w:bookmarkEnd w:id="3"/>
+    </w:p>
+    <w:p>
+      <w:pPr>
+        <w:tabs>
+          <w:tab w:val="left" w:pos="2940"/>
+        </w:tabs>
+        <w:sectPr>
+          <w:headerReference w:type="default" r:id="rId24"/>
+          <w:type w:val="continuous"/>
+          <w:pgSz w:w="11906" w:h="16838"/>
+          <w:pgMar w:top="2027" w:right="991" w:bottom="1440" w:left="1134" w:header="709" w:footer="454" w:gutter="0"/>
+          <w:cols w:space="708"/>
+          <w:docGrid w:linePitch="360"/>
+        </w:sectPr>
+      </w:pPr>
+      <w:r>
+        <w:tab/>
       </w:r>
     </w:p>
     <w:p>
@@ -4884,7 +4909,7 @@
         <w:sz w:val="16"/>
         <w:szCs w:val="16"/>
       </w:rPr>
-      <w:t>6</w:t>
+      <w:t>5</w:t>
     </w:r>
     <w:r>
       <w:rPr>
@@ -5048,7 +5073,7 @@
         <w:sz w:val="16"/>
         <w:szCs w:val="16"/>
       </w:rPr>
-      <w:t>7</w:t>
+      <w:t>8</w:t>
     </w:r>
     <w:r>
       <w:rPr>
@@ -10255,7 +10280,7 @@
 </file>
 
 <file path=customXml/itemProps1.xml><?xml version="1.0" encoding="utf-8"?>
-<ds:datastoreItem xmlns:ds="http://schemas.openxmlformats.org/officeDocument/2006/customXml" ds:itemID="{61678DA5-89FF-4547-982C-9621862F9B8C}">
+<ds:datastoreItem xmlns:ds="http://schemas.openxmlformats.org/officeDocument/2006/customXml" ds:itemID="{E248BA06-DEF9-4D93-96E2-DBCCB40CBE99}">
   <ds:schemaRefs>
     <ds:schemaRef ds:uri="http://schemas.openxmlformats.org/officeDocument/2006/bibliography"/>
   </ds:schemaRefs>

</xml_diff>

<commit_message>
Added no title windows
MORE SANITAITON CAUSE I CRY
updated report
</commit_message>
<xml_diff>
--- a/Reports/Report.docx
+++ b/Reports/Report.docx
@@ -1044,15 +1044,7 @@
         <w:t xml:space="preserve">11. </w:t>
       </w:r>
       <w:r>
-        <w:t xml:space="preserve">Script displays top </w:t>
-      </w:r>
-      <w:proofErr w:type="gramStart"/>
-      <w:r>
-        <w:t>5</w:t>
-      </w:r>
-      <w:proofErr w:type="gramEnd"/>
-      <w:r>
-        <w:t xml:space="preserve"> scores</w:t>
+        <w:t>Script displays top 5 scores</w:t>
       </w:r>
     </w:p>
     <w:p>
@@ -1159,51 +1151,15 @@
           <w:i/>
           <w:lang w:eastAsia="en-GB"/>
         </w:rPr>
-        <w:t xml:space="preserve">reate a flow </w:t>
-      </w:r>
-      <w:proofErr w:type="gramStart"/>
+        <w:t>reate a flow chart which will show broadly how your program will work.</w:t>
+      </w:r>
       <w:r>
         <w:rPr>
           <w:b w:val="0"/>
           <w:i/>
           <w:lang w:eastAsia="en-GB"/>
         </w:rPr>
-        <w:t>chart which</w:t>
-      </w:r>
-      <w:proofErr w:type="gramEnd"/>
-      <w:r>
-        <w:rPr>
-          <w:b w:val="0"/>
-          <w:i/>
-          <w:lang w:eastAsia="en-GB"/>
-        </w:rPr>
-        <w:t xml:space="preserve"> will show broadly how your program will work.</w:t>
-      </w:r>
-      <w:r>
-        <w:rPr>
-          <w:b w:val="0"/>
-          <w:i/>
-          <w:lang w:eastAsia="en-GB"/>
-        </w:rPr>
-        <w:t xml:space="preserve">  If </w:t>
-      </w:r>
-      <w:proofErr w:type="gramStart"/>
-      <w:r>
-        <w:rPr>
-          <w:b w:val="0"/>
-          <w:i/>
-          <w:lang w:eastAsia="en-GB"/>
-        </w:rPr>
-        <w:t>so</w:t>
-      </w:r>
-      <w:proofErr w:type="gramEnd"/>
-      <w:r>
-        <w:rPr>
-          <w:b w:val="0"/>
-          <w:i/>
-          <w:lang w:eastAsia="en-GB"/>
-        </w:rPr>
-        <w:t xml:space="preserve"> include your flow chart in this section.</w:t>
+        <w:t xml:space="preserve">  If so include your flow chart in this section.</w:t>
       </w:r>
     </w:p>
     <w:p>
@@ -1541,7 +1497,7 @@
                 <v:stroke joinstyle="miter"/>
                 <v:path gradientshapeok="t" o:connecttype="rect"/>
               </v:shapetype>
-              <v:shape id="Text Box 2" o:spid="_x0000_s1026" type="#_x0000_t202" style="position:absolute;margin-left:45.75pt;margin-top:47.05pt;width:114.75pt;height:110.6pt;z-index:251668480;visibility:visible;mso-wrap-style:square;mso-width-percent:0;mso-height-percent:200;mso-wrap-distance-left:9pt;mso-wrap-distance-top:3.6pt;mso-wrap-distance-right:9pt;mso-wrap-distance-bottom:3.6pt;mso-position-horizontal:absolute;mso-position-horizontal-relative:margin;mso-position-vertical:absolute;mso-position-vertical-relative:text;mso-width-percent:0;mso-height-percent:200;mso-width-relative:margin;mso-height-relative:margin;v-text-anchor:top" o:gfxdata="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" strokecolor="white [3212]">
+              <v:shape id="Text Box 2" o:spid="_x0000_s1026" type="#_x0000_t202" style="position:absolute;margin-left:45.75pt;margin-top:47.05pt;width:114.75pt;height:110.6pt;z-index:251668480;visibility:visible;mso-wrap-style:square;mso-width-percent:0;mso-height-percent:200;mso-wrap-distance-left:9pt;mso-wrap-distance-top:3.6pt;mso-wrap-distance-right:9pt;mso-wrap-distance-bottom:3.6pt;mso-position-horizontal:absolute;mso-position-horizontal-relative:margin;mso-position-vertical:absolute;mso-position-vertical-relative:text;mso-width-percent:0;mso-height-percent:200;mso-width-relative:margin;mso-height-relative:margin;v-text-anchor:top" o:gfxdata="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" strokecolor="white [3212]">
                 <v:textbox style="mso-fit-shape-to-text:t">
                   <w:txbxContent>
                     <w:p>
@@ -1711,17 +1667,12 @@
           </mc:Choice>
           <mc:Fallback>
             <w:pict>
-              <v:shape id="_x0000_s1027" type="#_x0000_t202" style="position:absolute;margin-left:79.05pt;margin-top:-17.45pt;width:102pt;height:110.6pt;z-index:-251653120;visibility:visible;mso-wrap-style:square;mso-width-percent:0;mso-height-percent:200;mso-wrap-distance-left:9pt;mso-wrap-distance-top:3.6pt;mso-wrap-distance-right:9pt;mso-wrap-distance-bottom:3.6pt;mso-position-horizontal:absolute;mso-position-horizontal-relative:margin;mso-position-vertical:absolute;mso-position-vertical-relative:text;mso-width-percent:0;mso-height-percent:200;mso-width-relative:margin;mso-height-relative:margin;v-text-anchor:top" o:gfxdata="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" strokecolor="white [3212]">
+              <v:shape id="_x0000_s1027" type="#_x0000_t202" style="position:absolute;margin-left:79.05pt;margin-top:-17.45pt;width:102pt;height:110.6pt;z-index:-251653120;visibility:visible;mso-wrap-style:square;mso-width-percent:0;mso-height-percent:200;mso-wrap-distance-left:9pt;mso-wrap-distance-top:3.6pt;mso-wrap-distance-right:9pt;mso-wrap-distance-bottom:3.6pt;mso-position-horizontal:absolute;mso-position-horizontal-relative:margin;mso-position-vertical:absolute;mso-position-vertical-relative:text;mso-width-percent:0;mso-height-percent:200;mso-width-relative:margin;mso-height-relative:margin;v-text-anchor:top" o:gfxdata="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" strokecolor="white [3212]">
                 <v:textbox style="mso-fit-shape-to-text:t">
                   <w:txbxContent>
                     <w:p>
                       <w:r>
-                        <w:t>Login Sys</w:t>
-                      </w:r>
-                      <w:bookmarkStart w:id="4" w:name="_GoBack"/>
-                      <w:bookmarkEnd w:id="4"/>
-                      <w:r>
-                        <w:t>tem</w:t>
+                        <w:t>Login System</w:t>
                       </w:r>
                     </w:p>
                   </w:txbxContent>
@@ -2506,9 +2457,158 @@
       </w:r>
     </w:p>
     <w:p/>
-    <w:p/>
-    <w:p/>
-    <w:p/>
+    <w:p>
+      <w:r>
+        <w:rPr>
+          <w:noProof/>
+          <w:lang w:eastAsia="en-GB"/>
+        </w:rPr>
+        <w:drawing>
+          <wp:inline distT="0" distB="0" distL="0" distR="0" wp14:anchorId="5335892D" wp14:editId="47DC717E">
+            <wp:extent cx="5314950" cy="2247900"/>
+            <wp:effectExtent l="0" t="0" r="0" b="0"/>
+            <wp:docPr id="25" name="Picture 25"/>
+            <wp:cNvGraphicFramePr>
+              <a:graphicFrameLocks xmlns:a="http://schemas.openxmlformats.org/drawingml/2006/main" noChangeAspect="1"/>
+            </wp:cNvGraphicFramePr>
+            <a:graphic xmlns:a="http://schemas.openxmlformats.org/drawingml/2006/main">
+              <a:graphicData uri="http://schemas.openxmlformats.org/drawingml/2006/picture">
+                <pic:pic xmlns:pic="http://schemas.openxmlformats.org/drawingml/2006/picture">
+                  <pic:nvPicPr>
+                    <pic:cNvPr id="1" name=""/>
+                    <pic:cNvPicPr/>
+                  </pic:nvPicPr>
+                  <pic:blipFill>
+                    <a:blip r:embed="rId24"/>
+                    <a:stretch>
+                      <a:fillRect/>
+                    </a:stretch>
+                  </pic:blipFill>
+                  <pic:spPr>
+                    <a:xfrm>
+                      <a:off x="0" y="0"/>
+                      <a:ext cx="5314950" cy="2247900"/>
+                    </a:xfrm>
+                    <a:prstGeom prst="rect">
+                      <a:avLst/>
+                    </a:prstGeom>
+                  </pic:spPr>
+                </pic:pic>
+              </a:graphicData>
+            </a:graphic>
+          </wp:inline>
+        </w:drawing>
+      </w:r>
+    </w:p>
+    <w:p>
+      <w:r>
+        <w:t xml:space="preserve">Completely redid encryption so it does not </w:t>
+      </w:r>
+      <w:proofErr w:type="gramStart"/>
+      <w:r>
+        <w:t>use  base</w:t>
+      </w:r>
+      <w:proofErr w:type="gramEnd"/>
+      <w:r>
+        <w:t xml:space="preserve"> 64 but now ACTUALLY hashes the passwords so it is secure</w:t>
+      </w:r>
+    </w:p>
+    <w:p>
+      <w:r>
+        <w:rPr>
+          <w:noProof/>
+          <w:lang w:eastAsia="en-GB"/>
+        </w:rPr>
+        <w:drawing>
+          <wp:inline distT="0" distB="0" distL="0" distR="0" wp14:anchorId="36FEAFE2" wp14:editId="59EA8449">
+            <wp:extent cx="3228975" cy="771525"/>
+            <wp:effectExtent l="0" t="0" r="9525" b="9525"/>
+            <wp:docPr id="28" name="Picture 28"/>
+            <wp:cNvGraphicFramePr>
+              <a:graphicFrameLocks xmlns:a="http://schemas.openxmlformats.org/drawingml/2006/main" noChangeAspect="1"/>
+            </wp:cNvGraphicFramePr>
+            <a:graphic xmlns:a="http://schemas.openxmlformats.org/drawingml/2006/main">
+              <a:graphicData uri="http://schemas.openxmlformats.org/drawingml/2006/picture">
+                <pic:pic xmlns:pic="http://schemas.openxmlformats.org/drawingml/2006/picture">
+                  <pic:nvPicPr>
+                    <pic:cNvPr id="1" name=""/>
+                    <pic:cNvPicPr/>
+                  </pic:nvPicPr>
+                  <pic:blipFill>
+                    <a:blip r:embed="rId25"/>
+                    <a:stretch>
+                      <a:fillRect/>
+                    </a:stretch>
+                  </pic:blipFill>
+                  <pic:spPr>
+                    <a:xfrm>
+                      <a:off x="0" y="0"/>
+                      <a:ext cx="3228975" cy="771525"/>
+                    </a:xfrm>
+                    <a:prstGeom prst="rect">
+                      <a:avLst/>
+                    </a:prstGeom>
+                  </pic:spPr>
+                </pic:pic>
+              </a:graphicData>
+            </a:graphic>
+          </wp:inline>
+        </w:drawing>
+      </w:r>
+    </w:p>
+    <w:p>
+      <w:r>
+        <w:t>Lots of user sanitation over all of the login system to stop password less accounts and overwriting other accounts</w:t>
+      </w:r>
+    </w:p>
+    <w:p>
+      <w:r>
+        <w:rPr>
+          <w:noProof/>
+          <w:lang w:eastAsia="en-GB"/>
+        </w:rPr>
+        <w:drawing>
+          <wp:inline distT="0" distB="0" distL="0" distR="0" wp14:anchorId="27823094" wp14:editId="332E16F5">
+            <wp:extent cx="6210935" cy="2699385"/>
+            <wp:effectExtent l="0" t="0" r="0" b="5715"/>
+            <wp:docPr id="29" name="Picture 29"/>
+            <wp:cNvGraphicFramePr>
+              <a:graphicFrameLocks xmlns:a="http://schemas.openxmlformats.org/drawingml/2006/main" noChangeAspect="1"/>
+            </wp:cNvGraphicFramePr>
+            <a:graphic xmlns:a="http://schemas.openxmlformats.org/drawingml/2006/main">
+              <a:graphicData uri="http://schemas.openxmlformats.org/drawingml/2006/picture">
+                <pic:pic xmlns:pic="http://schemas.openxmlformats.org/drawingml/2006/picture">
+                  <pic:nvPicPr>
+                    <pic:cNvPr id="1" name=""/>
+                    <pic:cNvPicPr/>
+                  </pic:nvPicPr>
+                  <pic:blipFill>
+                    <a:blip r:embed="rId26"/>
+                    <a:stretch>
+                      <a:fillRect/>
+                    </a:stretch>
+                  </pic:blipFill>
+                  <pic:spPr>
+                    <a:xfrm>
+                      <a:off x="0" y="0"/>
+                      <a:ext cx="6210935" cy="2699385"/>
+                    </a:xfrm>
+                    <a:prstGeom prst="rect">
+                      <a:avLst/>
+                    </a:prstGeom>
+                  </pic:spPr>
+                </pic:pic>
+              </a:graphicData>
+            </a:graphic>
+          </wp:inline>
+        </w:drawing>
+      </w:r>
+    </w:p>
+    <w:p>
+      <w:r>
+        <w:t>Revamped the session menu so it looks better and has images.</w:t>
+      </w:r>
+    </w:p>
     <w:p>
       <w:pPr>
         <w:tabs>
@@ -2517,10 +2617,131 @@
       </w:pPr>
       <w:r>
         <w:tab/>
-        <w:t>Messing with hashing</w:t>
-      </w:r>
-      <w:bookmarkStart w:id="3" w:name="_GoBack"/>
-      <w:bookmarkEnd w:id="3"/>
+      </w:r>
+    </w:p>
+    <w:p>
+      <w:pPr>
+        <w:spacing w:after="0" w:line="240" w:lineRule="auto"/>
+        <w:rPr>
+          <w:noProof/>
+          <w:lang w:eastAsia="en-GB"/>
+        </w:rPr>
+      </w:pPr>
+    </w:p>
+    <w:p>
+      <w:pPr>
+        <w:spacing w:after="0" w:line="240" w:lineRule="auto"/>
+      </w:pPr>
+      <w:r>
+        <w:rPr>
+          <w:noProof/>
+          <w:lang w:eastAsia="en-GB"/>
+        </w:rPr>
+        <w:drawing>
+          <wp:anchor distT="0" distB="0" distL="114300" distR="114300" simplePos="0" relativeHeight="251669504" behindDoc="0" locked="0" layoutInCell="1" allowOverlap="1">
+            <wp:simplePos x="0" y="0"/>
+            <wp:positionH relativeFrom="column">
+              <wp:posOffset>3810</wp:posOffset>
+            </wp:positionH>
+            <wp:positionV relativeFrom="paragraph">
+              <wp:posOffset>-1270</wp:posOffset>
+            </wp:positionV>
+            <wp:extent cx="5876925" cy="933450"/>
+            <wp:effectExtent l="0" t="0" r="9525" b="0"/>
+            <wp:wrapSquare wrapText="bothSides"/>
+            <wp:docPr id="31" name="Picture 31"/>
+            <wp:cNvGraphicFramePr>
+              <a:graphicFrameLocks xmlns:a="http://schemas.openxmlformats.org/drawingml/2006/main" noChangeAspect="1"/>
+            </wp:cNvGraphicFramePr>
+            <a:graphic xmlns:a="http://schemas.openxmlformats.org/drawingml/2006/main">
+              <a:graphicData uri="http://schemas.openxmlformats.org/drawingml/2006/picture">
+                <pic:pic xmlns:pic="http://schemas.openxmlformats.org/drawingml/2006/picture">
+                  <pic:nvPicPr>
+                    <pic:cNvPr id="1" name=""/>
+                    <pic:cNvPicPr/>
+                  </pic:nvPicPr>
+                  <pic:blipFill>
+                    <a:blip r:embed="rId27">
+                      <a:extLst>
+                        <a:ext uri="{28A0092B-C50C-407E-A947-70E740481C1C}">
+                          <a14:useLocalDpi xmlns:a14="http://schemas.microsoft.com/office/drawing/2010/main" val="0"/>
+                        </a:ext>
+                      </a:extLst>
+                    </a:blip>
+                    <a:stretch>
+                      <a:fillRect/>
+                    </a:stretch>
+                  </pic:blipFill>
+                  <pic:spPr>
+                    <a:xfrm>
+                      <a:off x="0" y="0"/>
+                      <a:ext cx="5876925" cy="933450"/>
+                    </a:xfrm>
+                    <a:prstGeom prst="rect">
+                      <a:avLst/>
+                    </a:prstGeom>
+                  </pic:spPr>
+                </pic:pic>
+              </a:graphicData>
+            </a:graphic>
+          </wp:anchor>
+        </w:drawing>
+      </w:r>
+      <w:r>
+        <w:rPr>
+          <w:noProof/>
+          <w:lang w:eastAsia="en-GB"/>
+        </w:rPr>
+        <w:drawing>
+          <wp:inline distT="0" distB="0" distL="0" distR="0" wp14:anchorId="79C0FBA8" wp14:editId="192BD80A">
+            <wp:extent cx="6210935" cy="4055110"/>
+            <wp:effectExtent l="0" t="0" r="0" b="2540"/>
+            <wp:docPr id="193" name="Picture 193"/>
+            <wp:cNvGraphicFramePr>
+              <a:graphicFrameLocks xmlns:a="http://schemas.openxmlformats.org/drawingml/2006/main" noChangeAspect="1"/>
+            </wp:cNvGraphicFramePr>
+            <a:graphic xmlns:a="http://schemas.openxmlformats.org/drawingml/2006/main">
+              <a:graphicData uri="http://schemas.openxmlformats.org/drawingml/2006/picture">
+                <pic:pic xmlns:pic="http://schemas.openxmlformats.org/drawingml/2006/picture">
+                  <pic:nvPicPr>
+                    <pic:cNvPr id="1" name=""/>
+                    <pic:cNvPicPr/>
+                  </pic:nvPicPr>
+                  <pic:blipFill>
+                    <a:blip r:embed="rId28"/>
+                    <a:stretch>
+                      <a:fillRect/>
+                    </a:stretch>
+                  </pic:blipFill>
+                  <pic:spPr>
+                    <a:xfrm>
+                      <a:off x="0" y="0"/>
+                      <a:ext cx="6210935" cy="4055110"/>
+                    </a:xfrm>
+                    <a:prstGeom prst="rect">
+                      <a:avLst/>
+                    </a:prstGeom>
+                  </pic:spPr>
+                </pic:pic>
+              </a:graphicData>
+            </a:graphic>
+          </wp:inline>
+        </w:drawing>
+      </w:r>
+    </w:p>
+    <w:p>
+      <w:pPr>
+        <w:tabs>
+          <w:tab w:val="left" w:pos="2940"/>
+        </w:tabs>
+      </w:pPr>
+    </w:p>
+    <w:p>
+      <w:pPr>
+        <w:tabs>
+          <w:tab w:val="left" w:pos="2940"/>
+        </w:tabs>
+      </w:pPr>
     </w:p>
     <w:p>
       <w:pPr>
@@ -2528,7 +2749,7 @@
           <w:tab w:val="left" w:pos="2940"/>
         </w:tabs>
         <w:sectPr>
-          <w:headerReference w:type="default" r:id="rId24"/>
+          <w:headerReference w:type="default" r:id="rId29"/>
           <w:type w:val="continuous"/>
           <w:pgSz w:w="11906" w:h="16838"/>
           <w:pgMar w:top="2027" w:right="991" w:bottom="1440" w:left="1134" w:header="709" w:footer="454" w:gutter="0"/>
@@ -2536,9 +2757,49 @@
           <w:docGrid w:linePitch="360"/>
         </w:sectPr>
       </w:pPr>
-      <w:r>
-        <w:tab/>
-      </w:r>
+      <w:bookmarkStart w:id="3" w:name="_GoBack"/>
+      <w:r>
+        <w:rPr>
+          <w:noProof/>
+          <w:lang w:eastAsia="en-GB"/>
+        </w:rPr>
+        <w:drawing>
+          <wp:inline distT="0" distB="0" distL="0" distR="0" wp14:anchorId="05ABE223" wp14:editId="71647A16">
+            <wp:extent cx="6210935" cy="4300855"/>
+            <wp:effectExtent l="0" t="0" r="0" b="4445"/>
+            <wp:docPr id="194" name="Picture 194"/>
+            <wp:cNvGraphicFramePr>
+              <a:graphicFrameLocks xmlns:a="http://schemas.openxmlformats.org/drawingml/2006/main" noChangeAspect="1"/>
+            </wp:cNvGraphicFramePr>
+            <a:graphic xmlns:a="http://schemas.openxmlformats.org/drawingml/2006/main">
+              <a:graphicData uri="http://schemas.openxmlformats.org/drawingml/2006/picture">
+                <pic:pic xmlns:pic="http://schemas.openxmlformats.org/drawingml/2006/picture">
+                  <pic:nvPicPr>
+                    <pic:cNvPr id="1" name=""/>
+                    <pic:cNvPicPr/>
+                  </pic:nvPicPr>
+                  <pic:blipFill>
+                    <a:blip r:embed="rId30"/>
+                    <a:stretch>
+                      <a:fillRect/>
+                    </a:stretch>
+                  </pic:blipFill>
+                  <pic:spPr>
+                    <a:xfrm>
+                      <a:off x="0" y="0"/>
+                      <a:ext cx="6210935" cy="4300855"/>
+                    </a:xfrm>
+                    <a:prstGeom prst="rect">
+                      <a:avLst/>
+                    </a:prstGeom>
+                  </pic:spPr>
+                </pic:pic>
+              </a:graphicData>
+            </a:graphic>
+          </wp:inline>
+        </w:drawing>
+      </w:r>
+      <w:bookmarkEnd w:id="3"/>
     </w:p>
     <w:p>
       <w:pPr>
@@ -2547,7 +2808,6 @@
       </w:pPr>
       <w:bookmarkStart w:id="4" w:name="_Toc535494767"/>
       <w:r>
-        <w:lastRenderedPageBreak/>
         <w:t>Test design</w:t>
       </w:r>
       <w:bookmarkEnd w:id="4"/>
@@ -2603,25 +2863,7 @@
           <w:i/>
           <w:lang w:eastAsia="en-GB"/>
         </w:rPr>
-        <w:t xml:space="preserve">Remember to try </w:t>
-      </w:r>
-      <w:proofErr w:type="gramStart"/>
-      <w:r>
-        <w:rPr>
-          <w:b w:val="0"/>
-          <w:i/>
-          <w:lang w:eastAsia="en-GB"/>
-        </w:rPr>
-        <w:t>and</w:t>
-      </w:r>
-      <w:proofErr w:type="gramEnd"/>
-      <w:r>
-        <w:rPr>
-          <w:b w:val="0"/>
-          <w:i/>
-          <w:lang w:eastAsia="en-GB"/>
-        </w:rPr>
-        <w:t xml:space="preserve"> use normal, boundary and erroneous tests.</w:t>
+        <w:t>Remember to try and use normal, boundary and erroneous tests.</w:t>
       </w:r>
     </w:p>
     <w:p>
@@ -3306,8 +3548,8 @@
     <w:p>
       <w:pPr>
         <w:sectPr>
-          <w:headerReference w:type="default" r:id="rId25"/>
-          <w:footerReference w:type="default" r:id="rId26"/>
+          <w:headerReference w:type="default" r:id="rId31"/>
+          <w:footerReference w:type="default" r:id="rId32"/>
           <w:pgSz w:w="16838" w:h="11906" w:orient="landscape"/>
           <w:pgMar w:top="2083" w:right="1245" w:bottom="991" w:left="1440" w:header="709" w:footer="340" w:gutter="0"/>
           <w:cols w:space="708"/>
@@ -3327,7 +3569,6 @@
         <w:rPr>
           <w:rFonts w:eastAsiaTheme="majorEastAsia"/>
         </w:rPr>
-        <w:lastRenderedPageBreak/>
         <w:t>Development</w:t>
       </w:r>
       <w:bookmarkEnd w:id="5"/>
@@ -3383,18 +3624,8 @@
           <w:i/>
           <w:lang w:eastAsia="en-GB"/>
         </w:rPr>
-        <w:t xml:space="preserve">Remember to try </w:t>
-      </w:r>
-      <w:proofErr w:type="gramStart"/>
-      <w:r>
-        <w:rPr>
-          <w:b w:val="0"/>
-          <w:i/>
-          <w:lang w:eastAsia="en-GB"/>
-        </w:rPr>
-        <w:t>and</w:t>
-      </w:r>
-      <w:proofErr w:type="gramEnd"/>
+        <w:t>Remember to try and</w:t>
+      </w:r>
       <w:r>
         <w:rPr>
           <w:b w:val="0"/>
@@ -3454,8 +3685,8 @@
           <w:b/>
         </w:rPr>
         <w:sectPr>
-          <w:headerReference w:type="default" r:id="rId27"/>
-          <w:footerReference w:type="default" r:id="rId28"/>
+          <w:headerReference w:type="default" r:id="rId33"/>
+          <w:footerReference w:type="default" r:id="rId34"/>
           <w:pgSz w:w="11906" w:h="16838"/>
           <w:pgMar w:top="2083" w:right="849" w:bottom="1440" w:left="1134" w:header="709" w:footer="340" w:gutter="0"/>
           <w:cols w:space="708"/>
@@ -3482,7 +3713,6 @@
         <w:rPr>
           <w:rFonts w:eastAsiaTheme="majorEastAsia"/>
         </w:rPr>
-        <w:lastRenderedPageBreak/>
         <w:t>Testing</w:t>
       </w:r>
       <w:bookmarkEnd w:id="6"/>
@@ -4146,8 +4376,8 @@
     <w:p>
       <w:pPr>
         <w:sectPr>
-          <w:headerReference w:type="default" r:id="rId29"/>
-          <w:footerReference w:type="default" r:id="rId30"/>
+          <w:headerReference w:type="default" r:id="rId35"/>
+          <w:footerReference w:type="default" r:id="rId36"/>
           <w:pgSz w:w="16838" w:h="11906" w:orient="landscape"/>
           <w:pgMar w:top="2083" w:right="1245" w:bottom="991" w:left="1440" w:header="709" w:footer="340" w:gutter="0"/>
           <w:cols w:space="708"/>
@@ -4161,7 +4391,6 @@
       </w:pPr>
       <w:bookmarkStart w:id="7" w:name="_Toc535494770"/>
       <w:r>
-        <w:lastRenderedPageBreak/>
         <w:t>Evaluation</w:t>
       </w:r>
       <w:bookmarkEnd w:id="7"/>
@@ -4743,8 +4972,8 @@
       </w:pPr>
     </w:p>
     <w:sectPr>
-      <w:headerReference w:type="default" r:id="rId31"/>
-      <w:footerReference w:type="default" r:id="rId32"/>
+      <w:headerReference w:type="default" r:id="rId37"/>
+      <w:footerReference w:type="default" r:id="rId38"/>
       <w:pgSz w:w="11906" w:h="16838"/>
       <w:pgMar w:top="2083" w:right="991" w:bottom="1440" w:left="1134" w:header="709" w:footer="454" w:gutter="0"/>
       <w:cols w:space="708"/>
@@ -5073,7 +5302,7 @@
         <w:sz w:val="16"/>
         <w:szCs w:val="16"/>
       </w:rPr>
-      <w:t>8</w:t>
+      <w:t>10</w:t>
     </w:r>
     <w:r>
       <w:rPr>
@@ -5232,7 +5461,7 @@
         <w:sz w:val="16"/>
         <w:szCs w:val="16"/>
       </w:rPr>
-      <w:t>9</w:t>
+      <w:t>12</w:t>
     </w:r>
     <w:r>
       <w:rPr>
@@ -5389,7 +5618,7 @@
         <w:sz w:val="16"/>
         <w:szCs w:val="16"/>
       </w:rPr>
-      <w:t>10</w:t>
+      <w:t>13</w:t>
     </w:r>
     <w:r>
       <w:rPr>
@@ -5548,7 +5777,7 @@
         <w:sz w:val="16"/>
         <w:szCs w:val="16"/>
       </w:rPr>
-      <w:t>12</w:t>
+      <w:t>15</w:t>
     </w:r>
     <w:r>
       <w:rPr>
@@ -10280,7 +10509,7 @@
 </file>
 
 <file path=customXml/itemProps1.xml><?xml version="1.0" encoding="utf-8"?>
-<ds:datastoreItem xmlns:ds="http://schemas.openxmlformats.org/officeDocument/2006/customXml" ds:itemID="{E248BA06-DEF9-4D93-96E2-DBCCB40CBE99}">
+<ds:datastoreItem xmlns:ds="http://schemas.openxmlformats.org/officeDocument/2006/customXml" ds:itemID="{7C323DEA-5FFA-4ACB-9302-E7FD75C0300A}">
   <ds:schemaRefs>
     <ds:schemaRef ds:uri="http://schemas.openxmlformats.org/officeDocument/2006/bibliography"/>
   </ds:schemaRefs>

</xml_diff>